<commit_message>
creacion preliminar los objetos
</commit_message>
<xml_diff>
--- a/Proyecto POO.docx
+++ b/Proyecto POO.docx
@@ -1023,6 +1023,773 @@
           <w:szCs w:val="32"/>
         </w:rPr>
         <w:t>: Reducción de tiempos de gestión, evitando procesos manuales tediosos y minimizando pérdidas económicas.</w:t>
+      </w:r>
+    </w:p>
+    <w:p>
+      <w:pPr>
+        <w:jc w:val="both"/>
+        <w:rPr>
+          <w:sz w:val="32"/>
+          <w:szCs w:val="32"/>
+        </w:rPr>
+      </w:pPr>
+    </w:p>
+    <w:p>
+      <w:pPr>
+        <w:jc w:val="both"/>
+        <w:rPr>
+          <w:sz w:val="32"/>
+          <w:szCs w:val="32"/>
+        </w:rPr>
+      </w:pPr>
+    </w:p>
+    <w:p>
+      <w:pPr>
+        <w:jc w:val="both"/>
+        <w:rPr>
+          <w:sz w:val="32"/>
+          <w:szCs w:val="32"/>
+        </w:rPr>
+      </w:pPr>
+    </w:p>
+    <w:p>
+      <w:pPr>
+        <w:jc w:val="both"/>
+        <w:rPr>
+          <w:sz w:val="32"/>
+          <w:szCs w:val="32"/>
+        </w:rPr>
+      </w:pPr>
+    </w:p>
+    <w:p>
+      <w:pPr>
+        <w:jc w:val="both"/>
+        <w:rPr>
+          <w:sz w:val="32"/>
+          <w:szCs w:val="32"/>
+        </w:rPr>
+      </w:pPr>
+    </w:p>
+    <w:p>
+      <w:pPr>
+        <w:jc w:val="both"/>
+        <w:rPr>
+          <w:sz w:val="32"/>
+          <w:szCs w:val="32"/>
+        </w:rPr>
+      </w:pPr>
+    </w:p>
+    <w:p>
+      <w:pPr>
+        <w:jc w:val="both"/>
+        <w:rPr>
+          <w:b/>
+          <w:bCs/>
+          <w:sz w:val="32"/>
+          <w:szCs w:val="32"/>
+        </w:rPr>
+      </w:pPr>
+      <w:r>
+        <w:rPr>
+          <w:b/>
+          <w:bCs/>
+          <w:sz w:val="32"/>
+          <w:szCs w:val="32"/>
+        </w:rPr>
+        <w:lastRenderedPageBreak/>
+        <w:t>Requerimientos del Proyecto</w:t>
+      </w:r>
+    </w:p>
+    <w:p>
+      <w:pPr>
+        <w:jc w:val="both"/>
+        <w:rPr>
+          <w:b/>
+          <w:bCs/>
+          <w:sz w:val="32"/>
+          <w:szCs w:val="32"/>
+        </w:rPr>
+      </w:pPr>
+      <w:r>
+        <w:rPr>
+          <w:b/>
+          <w:bCs/>
+          <w:sz w:val="32"/>
+          <w:szCs w:val="32"/>
+        </w:rPr>
+        <w:t>1. Requerimientos Funcionales</w:t>
+      </w:r>
+    </w:p>
+    <w:p>
+      <w:pPr>
+        <w:jc w:val="both"/>
+        <w:rPr>
+          <w:sz w:val="32"/>
+          <w:szCs w:val="32"/>
+        </w:rPr>
+      </w:pPr>
+      <w:r>
+        <w:rPr>
+          <w:sz w:val="32"/>
+          <w:szCs w:val="32"/>
+        </w:rPr>
+        <w:t>Estos requerimientos definen las funciones y características que el sistema debe cumplir:</w:t>
+      </w:r>
+    </w:p>
+    <w:p>
+      <w:pPr>
+        <w:numPr>
+          <w:ilvl w:val="0"/>
+          <w:numId w:val="3"/>
+        </w:numPr>
+        <w:jc w:val="both"/>
+        <w:rPr>
+          <w:sz w:val="32"/>
+          <w:szCs w:val="32"/>
+        </w:rPr>
+      </w:pPr>
+      <w:r>
+        <w:rPr>
+          <w:b/>
+          <w:bCs/>
+          <w:sz w:val="32"/>
+          <w:szCs w:val="32"/>
+        </w:rPr>
+        <w:t>Gestión de Inventario</w:t>
+      </w:r>
+    </w:p>
+    <w:p>
+      <w:pPr>
+        <w:numPr>
+          <w:ilvl w:val="1"/>
+          <w:numId w:val="3"/>
+        </w:numPr>
+        <w:jc w:val="both"/>
+        <w:rPr>
+          <w:sz w:val="32"/>
+          <w:szCs w:val="32"/>
+        </w:rPr>
+      </w:pPr>
+      <w:r>
+        <w:rPr>
+          <w:sz w:val="32"/>
+          <w:szCs w:val="32"/>
+        </w:rPr>
+        <w:t>Permitir el registro de nuevos productos con sus atributos (ID, nombre, categoría, marca, precio, stock, descripción, fecha de ingreso).</w:t>
+      </w:r>
+    </w:p>
+    <w:p>
+      <w:pPr>
+        <w:numPr>
+          <w:ilvl w:val="1"/>
+          <w:numId w:val="3"/>
+        </w:numPr>
+        <w:jc w:val="both"/>
+        <w:rPr>
+          <w:sz w:val="32"/>
+          <w:szCs w:val="32"/>
+        </w:rPr>
+      </w:pPr>
+      <w:r>
+        <w:rPr>
+          <w:sz w:val="32"/>
+          <w:szCs w:val="32"/>
+        </w:rPr>
+        <w:t>Posibilitar la eliminación de productos del inventario.</w:t>
+      </w:r>
+    </w:p>
+    <w:p>
+      <w:pPr>
+        <w:numPr>
+          <w:ilvl w:val="1"/>
+          <w:numId w:val="3"/>
+        </w:numPr>
+        <w:jc w:val="both"/>
+        <w:rPr>
+          <w:sz w:val="32"/>
+          <w:szCs w:val="32"/>
+        </w:rPr>
+      </w:pPr>
+      <w:r>
+        <w:rPr>
+          <w:sz w:val="32"/>
+          <w:szCs w:val="32"/>
+        </w:rPr>
+        <w:t>Actualizar automáticamente el stock tras cada venta.</w:t>
+      </w:r>
+    </w:p>
+    <w:p>
+      <w:pPr>
+        <w:numPr>
+          <w:ilvl w:val="1"/>
+          <w:numId w:val="3"/>
+        </w:numPr>
+        <w:jc w:val="both"/>
+        <w:rPr>
+          <w:sz w:val="32"/>
+          <w:szCs w:val="32"/>
+        </w:rPr>
+      </w:pPr>
+      <w:r>
+        <w:rPr>
+          <w:sz w:val="32"/>
+          <w:szCs w:val="32"/>
+        </w:rPr>
+        <w:t>Mostrar la lista de productos disponibles con opciones de búsqueda y filtrado.</w:t>
+      </w:r>
+    </w:p>
+    <w:p>
+      <w:pPr>
+        <w:numPr>
+          <w:ilvl w:val="0"/>
+          <w:numId w:val="3"/>
+        </w:numPr>
+        <w:jc w:val="both"/>
+        <w:rPr>
+          <w:sz w:val="32"/>
+          <w:szCs w:val="32"/>
+        </w:rPr>
+      </w:pPr>
+      <w:r>
+        <w:rPr>
+          <w:b/>
+          <w:bCs/>
+          <w:sz w:val="32"/>
+          <w:szCs w:val="32"/>
+        </w:rPr>
+        <w:t>Gestión de Ventas</w:t>
+      </w:r>
+    </w:p>
+    <w:p>
+      <w:pPr>
+        <w:numPr>
+          <w:ilvl w:val="1"/>
+          <w:numId w:val="3"/>
+        </w:numPr>
+        <w:jc w:val="both"/>
+        <w:rPr>
+          <w:sz w:val="32"/>
+          <w:szCs w:val="32"/>
+        </w:rPr>
+      </w:pPr>
+      <w:r>
+        <w:rPr>
+          <w:sz w:val="32"/>
+          <w:szCs w:val="32"/>
+        </w:rPr>
+        <w:t>Registrar las ventas realizadas, asociando productos y cantidades vendidas.</w:t>
+      </w:r>
+    </w:p>
+    <w:p>
+      <w:pPr>
+        <w:numPr>
+          <w:ilvl w:val="1"/>
+          <w:numId w:val="3"/>
+        </w:numPr>
+        <w:jc w:val="both"/>
+        <w:rPr>
+          <w:sz w:val="32"/>
+          <w:szCs w:val="32"/>
+        </w:rPr>
+      </w:pPr>
+      <w:r>
+        <w:rPr>
+          <w:sz w:val="32"/>
+          <w:szCs w:val="32"/>
+        </w:rPr>
+        <w:t>Calcular el total de la venta automáticamente.</w:t>
+      </w:r>
+    </w:p>
+    <w:p>
+      <w:pPr>
+        <w:numPr>
+          <w:ilvl w:val="1"/>
+          <w:numId w:val="3"/>
+        </w:numPr>
+        <w:jc w:val="both"/>
+        <w:rPr>
+          <w:sz w:val="32"/>
+          <w:szCs w:val="32"/>
+        </w:rPr>
+      </w:pPr>
+      <w:r>
+        <w:rPr>
+          <w:sz w:val="32"/>
+          <w:szCs w:val="32"/>
+        </w:rPr>
+        <w:t>Generar recibos detallados con los productos comprados, cantidades, precios y total de la compra.</w:t>
+      </w:r>
+    </w:p>
+    <w:p>
+      <w:pPr>
+        <w:numPr>
+          <w:ilvl w:val="0"/>
+          <w:numId w:val="3"/>
+        </w:numPr>
+        <w:jc w:val="both"/>
+        <w:rPr>
+          <w:sz w:val="32"/>
+          <w:szCs w:val="32"/>
+        </w:rPr>
+      </w:pPr>
+      <w:r>
+        <w:rPr>
+          <w:b/>
+          <w:bCs/>
+          <w:sz w:val="32"/>
+          <w:szCs w:val="32"/>
+        </w:rPr>
+        <w:t>Control de Acceso</w:t>
+      </w:r>
+    </w:p>
+    <w:p>
+      <w:pPr>
+        <w:numPr>
+          <w:ilvl w:val="1"/>
+          <w:numId w:val="3"/>
+        </w:numPr>
+        <w:jc w:val="both"/>
+        <w:rPr>
+          <w:sz w:val="32"/>
+          <w:szCs w:val="32"/>
+        </w:rPr>
+      </w:pPr>
+      <w:r>
+        <w:rPr>
+          <w:sz w:val="32"/>
+          <w:szCs w:val="32"/>
+        </w:rPr>
+        <w:t>Implementar un sistema de autenticación para el gerente mediante una contraseña.</w:t>
+      </w:r>
+    </w:p>
+    <w:p>
+      <w:pPr>
+        <w:numPr>
+          <w:ilvl w:val="1"/>
+          <w:numId w:val="3"/>
+        </w:numPr>
+        <w:jc w:val="both"/>
+        <w:rPr>
+          <w:sz w:val="32"/>
+          <w:szCs w:val="32"/>
+        </w:rPr>
+      </w:pPr>
+      <w:r>
+        <w:rPr>
+          <w:sz w:val="32"/>
+          <w:szCs w:val="32"/>
+        </w:rPr>
+        <w:t>Permitir la recuperación o cambio de contraseña en caso de olvido.</w:t>
+      </w:r>
+    </w:p>
+    <w:p>
+      <w:pPr>
+        <w:numPr>
+          <w:ilvl w:val="0"/>
+          <w:numId w:val="3"/>
+        </w:numPr>
+        <w:jc w:val="both"/>
+        <w:rPr>
+          <w:sz w:val="32"/>
+          <w:szCs w:val="32"/>
+        </w:rPr>
+      </w:pPr>
+      <w:r>
+        <w:rPr>
+          <w:b/>
+          <w:bCs/>
+          <w:sz w:val="32"/>
+          <w:szCs w:val="32"/>
+        </w:rPr>
+        <w:t>Generación de Reportes</w:t>
+      </w:r>
+    </w:p>
+    <w:p>
+      <w:pPr>
+        <w:numPr>
+          <w:ilvl w:val="1"/>
+          <w:numId w:val="3"/>
+        </w:numPr>
+        <w:jc w:val="both"/>
+        <w:rPr>
+          <w:sz w:val="32"/>
+          <w:szCs w:val="32"/>
+        </w:rPr>
+      </w:pPr>
+      <w:r>
+        <w:rPr>
+          <w:sz w:val="32"/>
+          <w:szCs w:val="32"/>
+        </w:rPr>
+        <w:lastRenderedPageBreak/>
+        <w:t>Permitir al gerente generar informes de ventas en un período determinado.</w:t>
+      </w:r>
+    </w:p>
+    <w:p>
+      <w:pPr>
+        <w:numPr>
+          <w:ilvl w:val="1"/>
+          <w:numId w:val="3"/>
+        </w:numPr>
+        <w:jc w:val="both"/>
+        <w:rPr>
+          <w:sz w:val="32"/>
+          <w:szCs w:val="32"/>
+        </w:rPr>
+      </w:pPr>
+      <w:r>
+        <w:rPr>
+          <w:sz w:val="32"/>
+          <w:szCs w:val="32"/>
+        </w:rPr>
+        <w:t>Mostrar ganancias totales y productos más vendidos.</w:t>
+      </w:r>
+    </w:p>
+    <w:p>
+      <w:pPr>
+        <w:jc w:val="both"/>
+        <w:rPr>
+          <w:sz w:val="32"/>
+          <w:szCs w:val="32"/>
+        </w:rPr>
+      </w:pPr>
+      <w:r>
+        <w:rPr>
+          <w:sz w:val="32"/>
+          <w:szCs w:val="32"/>
+        </w:rPr>
+        <w:pict w14:anchorId="289F075B">
+          <v:rect id="_x0000_i1037" style="width:0;height:1.5pt" o:hralign="center" o:hrstd="t" o:hr="t" fillcolor="#a0a0a0" stroked="f"/>
+        </w:pict>
+      </w:r>
+    </w:p>
+    <w:p>
+      <w:pPr>
+        <w:jc w:val="both"/>
+        <w:rPr>
+          <w:b/>
+          <w:bCs/>
+          <w:sz w:val="32"/>
+          <w:szCs w:val="32"/>
+        </w:rPr>
+      </w:pPr>
+      <w:r>
+        <w:rPr>
+          <w:b/>
+          <w:bCs/>
+          <w:sz w:val="32"/>
+          <w:szCs w:val="32"/>
+        </w:rPr>
+        <w:t>2. Requerimientos No Funcionales</w:t>
+      </w:r>
+    </w:p>
+    <w:p>
+      <w:pPr>
+        <w:jc w:val="both"/>
+        <w:rPr>
+          <w:sz w:val="32"/>
+          <w:szCs w:val="32"/>
+        </w:rPr>
+      </w:pPr>
+      <w:r>
+        <w:rPr>
+          <w:sz w:val="32"/>
+          <w:szCs w:val="32"/>
+        </w:rPr>
+        <w:t>Estos describen características de calidad y restricciones del sistema:</w:t>
+      </w:r>
+    </w:p>
+    <w:p>
+      <w:pPr>
+        <w:numPr>
+          <w:ilvl w:val="0"/>
+          <w:numId w:val="4"/>
+        </w:numPr>
+        <w:jc w:val="both"/>
+        <w:rPr>
+          <w:sz w:val="32"/>
+          <w:szCs w:val="32"/>
+        </w:rPr>
+      </w:pPr>
+      <w:r>
+        <w:rPr>
+          <w:b/>
+          <w:bCs/>
+          <w:sz w:val="32"/>
+          <w:szCs w:val="32"/>
+        </w:rPr>
+        <w:t>Usabilidad</w:t>
+      </w:r>
+    </w:p>
+    <w:p>
+      <w:pPr>
+        <w:numPr>
+          <w:ilvl w:val="1"/>
+          <w:numId w:val="4"/>
+        </w:numPr>
+        <w:jc w:val="both"/>
+        <w:rPr>
+          <w:sz w:val="32"/>
+          <w:szCs w:val="32"/>
+        </w:rPr>
+      </w:pPr>
+      <w:r>
+        <w:rPr>
+          <w:sz w:val="32"/>
+          <w:szCs w:val="32"/>
+        </w:rPr>
+        <w:t>La interfaz debe ser intuitiva y fácil de usar, con menús organizados y opciones accesibles.</w:t>
+      </w:r>
+    </w:p>
+    <w:p>
+      <w:pPr>
+        <w:numPr>
+          <w:ilvl w:val="0"/>
+          <w:numId w:val="4"/>
+        </w:numPr>
+        <w:jc w:val="both"/>
+        <w:rPr>
+          <w:sz w:val="32"/>
+          <w:szCs w:val="32"/>
+        </w:rPr>
+      </w:pPr>
+      <w:r>
+        <w:rPr>
+          <w:b/>
+          <w:bCs/>
+          <w:sz w:val="32"/>
+          <w:szCs w:val="32"/>
+        </w:rPr>
+        <w:t>Seguridad</w:t>
+      </w:r>
+    </w:p>
+    <w:p>
+      <w:pPr>
+        <w:numPr>
+          <w:ilvl w:val="1"/>
+          <w:numId w:val="4"/>
+        </w:numPr>
+        <w:jc w:val="both"/>
+        <w:rPr>
+          <w:sz w:val="32"/>
+          <w:szCs w:val="32"/>
+        </w:rPr>
+      </w:pPr>
+      <w:r>
+        <w:rPr>
+          <w:sz w:val="32"/>
+          <w:szCs w:val="32"/>
+        </w:rPr>
+        <w:t>Implementar medidas para proteger la información del inventario y ventas.</w:t>
+      </w:r>
+    </w:p>
+    <w:p>
+      <w:pPr>
+        <w:numPr>
+          <w:ilvl w:val="1"/>
+          <w:numId w:val="4"/>
+        </w:numPr>
+        <w:jc w:val="both"/>
+        <w:rPr>
+          <w:sz w:val="32"/>
+          <w:szCs w:val="32"/>
+        </w:rPr>
+      </w:pPr>
+      <w:r>
+        <w:rPr>
+          <w:sz w:val="32"/>
+          <w:szCs w:val="32"/>
+        </w:rPr>
+        <w:t>Garantizar que solo el gerente tenga acceso a funciones administrativas.</w:t>
+      </w:r>
+    </w:p>
+    <w:p>
+      <w:pPr>
+        <w:numPr>
+          <w:ilvl w:val="0"/>
+          <w:numId w:val="4"/>
+        </w:numPr>
+        <w:jc w:val="both"/>
+        <w:rPr>
+          <w:sz w:val="32"/>
+          <w:szCs w:val="32"/>
+        </w:rPr>
+      </w:pPr>
+      <w:r>
+        <w:rPr>
+          <w:b/>
+          <w:bCs/>
+          <w:sz w:val="32"/>
+          <w:szCs w:val="32"/>
+        </w:rPr>
+        <w:t>Eficiencia y Rendimiento</w:t>
+      </w:r>
+    </w:p>
+    <w:p>
+      <w:pPr>
+        <w:numPr>
+          <w:ilvl w:val="1"/>
+          <w:numId w:val="4"/>
+        </w:numPr>
+        <w:jc w:val="both"/>
+        <w:rPr>
+          <w:sz w:val="32"/>
+          <w:szCs w:val="32"/>
+        </w:rPr>
+      </w:pPr>
+      <w:r>
+        <w:rPr>
+          <w:sz w:val="32"/>
+          <w:szCs w:val="32"/>
+        </w:rPr>
+        <w:t>La aplicación debe responder de manera rápida a las operaciones de inventario y ventas.</w:t>
+      </w:r>
+    </w:p>
+    <w:p>
+      <w:pPr>
+        <w:numPr>
+          <w:ilvl w:val="1"/>
+          <w:numId w:val="4"/>
+        </w:numPr>
+        <w:jc w:val="both"/>
+        <w:rPr>
+          <w:sz w:val="32"/>
+          <w:szCs w:val="32"/>
+        </w:rPr>
+      </w:pPr>
+      <w:r>
+        <w:rPr>
+          <w:sz w:val="32"/>
+          <w:szCs w:val="32"/>
+        </w:rPr>
+        <w:t>El sistema debe manejar grandes volúmenes de productos sin degradar el rendimiento.</w:t>
+      </w:r>
+    </w:p>
+    <w:p>
+      <w:pPr>
+        <w:numPr>
+          <w:ilvl w:val="0"/>
+          <w:numId w:val="4"/>
+        </w:numPr>
+        <w:jc w:val="both"/>
+        <w:rPr>
+          <w:sz w:val="32"/>
+          <w:szCs w:val="32"/>
+        </w:rPr>
+      </w:pPr>
+      <w:r>
+        <w:rPr>
+          <w:b/>
+          <w:bCs/>
+          <w:sz w:val="32"/>
+          <w:szCs w:val="32"/>
+        </w:rPr>
+        <w:t>Escalabilidad</w:t>
+      </w:r>
+    </w:p>
+    <w:p>
+      <w:pPr>
+        <w:numPr>
+          <w:ilvl w:val="1"/>
+          <w:numId w:val="4"/>
+        </w:numPr>
+        <w:jc w:val="both"/>
+        <w:rPr>
+          <w:sz w:val="32"/>
+          <w:szCs w:val="32"/>
+        </w:rPr>
+      </w:pPr>
+      <w:r>
+        <w:rPr>
+          <w:sz w:val="32"/>
+          <w:szCs w:val="32"/>
+        </w:rPr>
+        <w:t>La aplicación debe poder expandirse para soportar más productos y funcionalidades en el futuro.</w:t>
+      </w:r>
+    </w:p>
+    <w:p>
+      <w:pPr>
+        <w:numPr>
+          <w:ilvl w:val="0"/>
+          <w:numId w:val="4"/>
+        </w:numPr>
+        <w:jc w:val="both"/>
+        <w:rPr>
+          <w:sz w:val="32"/>
+          <w:szCs w:val="32"/>
+        </w:rPr>
+      </w:pPr>
+      <w:r>
+        <w:rPr>
+          <w:b/>
+          <w:bCs/>
+          <w:sz w:val="32"/>
+          <w:szCs w:val="32"/>
+        </w:rPr>
+        <w:t>Compatibilidad</w:t>
+      </w:r>
+    </w:p>
+    <w:p>
+      <w:pPr>
+        <w:numPr>
+          <w:ilvl w:val="1"/>
+          <w:numId w:val="4"/>
+        </w:numPr>
+        <w:jc w:val="both"/>
+        <w:rPr>
+          <w:sz w:val="32"/>
+          <w:szCs w:val="32"/>
+        </w:rPr>
+      </w:pPr>
+      <w:r>
+        <w:rPr>
+          <w:sz w:val="32"/>
+          <w:szCs w:val="32"/>
+        </w:rPr>
+        <w:lastRenderedPageBreak/>
+        <w:t>Debe poder ejecutarse en diferentes dispositivos o plataformas según la implementación (PC, móvil o web).</w:t>
+      </w:r>
+    </w:p>
+    <w:p>
+      <w:pPr>
+        <w:numPr>
+          <w:ilvl w:val="0"/>
+          <w:numId w:val="4"/>
+        </w:numPr>
+        <w:jc w:val="both"/>
+        <w:rPr>
+          <w:sz w:val="32"/>
+          <w:szCs w:val="32"/>
+        </w:rPr>
+      </w:pPr>
+      <w:r>
+        <w:rPr>
+          <w:b/>
+          <w:bCs/>
+          <w:sz w:val="32"/>
+          <w:szCs w:val="32"/>
+        </w:rPr>
+        <w:t>Mantenimiento</w:t>
+      </w:r>
+    </w:p>
+    <w:p>
+      <w:pPr>
+        <w:numPr>
+          <w:ilvl w:val="1"/>
+          <w:numId w:val="4"/>
+        </w:numPr>
+        <w:jc w:val="both"/>
+        <w:rPr>
+          <w:sz w:val="32"/>
+          <w:szCs w:val="32"/>
+        </w:rPr>
+      </w:pPr>
+      <w:r>
+        <w:rPr>
+          <w:sz w:val="32"/>
+          <w:szCs w:val="32"/>
+        </w:rPr>
+        <w:t>El código debe estar bien documentado y estructurado para facilitar futuras mejoras o correcciones.</w:t>
       </w:r>
     </w:p>
     <w:p>
@@ -1057,6 +1824,240 @@
 <file path=word/numbering.xml><?xml version="1.0" encoding="utf-8"?>
 <w:numbering xmlns:wpc="http://schemas.microsoft.com/office/word/2010/wordprocessingCanvas" xmlns:cx="http://schemas.microsoft.com/office/drawing/2014/chartex" xmlns:cx1="http://schemas.microsoft.com/office/drawing/2015/9/8/chartex" xmlns:cx2="http://schemas.microsoft.com/office/drawing/2015/10/21/chartex" xmlns:cx3="http://schemas.microsoft.com/office/drawing/2016/5/9/chartex" xmlns:cx4="http://schemas.microsoft.com/office/drawing/2016/5/10/chartex" xmlns:cx5="http://schemas.microsoft.com/office/drawing/2016/5/11/chartex" xmlns:cx6="http://schemas.microsoft.com/office/drawing/2016/5/12/chartex" xmlns:cx7="http://schemas.microsoft.com/office/drawing/2016/5/13/chartex" xmlns:cx8="http://schemas.microsoft.com/office/drawing/2016/5/14/chartex" xmlns:mc="http://schemas.openxmlformats.org/markup-compatibility/2006" xmlns:aink="http://schemas.microsoft.com/office/drawing/2016/ink" xmlns:am3d="http://schemas.microsoft.com/office/drawing/2017/model3d" xmlns:o="urn:schemas-microsoft-com:office:office" xmlns:oel="http://schemas.microsoft.com/office/2019/extlst" xmlns:r="http://schemas.openxmlformats.org/officeDocument/2006/relationships" xmlns:m="http://schemas.openxmlformats.org/officeDocument/2006/math" xmlns:v="urn:schemas-microsoft-com:vml" xmlns:wp14="http://schemas.microsoft.com/office/word/2010/wordprocessingDrawing" xmlns:wp="http://schemas.openxmlformats.org/drawingml/2006/wordprocessingDrawing" xmlns:w10="urn:schemas-microsoft-com:office:word" xmlns:w="http://schemas.openxmlformats.org/wordprocessingml/2006/main" xmlns:w14="http://schemas.microsoft.com/office/word/2010/wordml" xmlns:w15="http://schemas.microsoft.com/office/word/2012/wordml" xmlns:w16cex="http://schemas.microsoft.com/office/word/2018/wordml/cex" xmlns:w16cid="http://schemas.microsoft.com/office/word/2016/wordml/cid" xmlns:w16="http://schemas.microsoft.com/office/word/2018/wordml" xmlns:w16du="http://schemas.microsoft.com/office/word/2023/wordml/word16du" xmlns:w16sdtdh="http://schemas.microsoft.com/office/word/2020/wordml/sdtdatahash" xmlns:w16sdtfl="http://schemas.microsoft.com/office/word/2024/wordml/sdtformatlock" xmlns:w16se="http://schemas.microsoft.com/office/word/2015/wordml/symex" xmlns:wpg="http://schemas.microsoft.com/office/word/2010/wordprocessingGroup" xmlns:wpi="http://schemas.microsoft.com/office/word/2010/wordprocessingInk" xmlns:wne="http://schemas.microsoft.com/office/word/2006/wordml" xmlns:wps="http://schemas.microsoft.com/office/word/2010/wordprocessingShape" mc:Ignorable="w14 w15 w16se w16cid w16 w16cex w16sdtdh w16sdtfl w16du wp14">
   <w:abstractNum w:abstractNumId="0" w15:restartNumberingAfterBreak="0">
+    <w:nsid w:val="18471B98"/>
+    <w:multiLevelType w:val="multilevel"/>
+    <w:tmpl w:val="9B56CBC6"/>
+    <w:lvl w:ilvl="0">
+      <w:start w:val="1"/>
+      <w:numFmt w:val="decimal"/>
+      <w:lvlText w:val="%1."/>
+      <w:lvlJc w:val="left"/>
+      <w:pPr>
+        <w:tabs>
+          <w:tab w:val="num" w:pos="720"/>
+        </w:tabs>
+        <w:ind w:left="720" w:hanging="360"/>
+      </w:pPr>
+    </w:lvl>
+    <w:lvl w:ilvl="1">
+      <w:start w:val="1"/>
+      <w:numFmt w:val="bullet"/>
+      <w:lvlText w:val="o"/>
+      <w:lvlJc w:val="left"/>
+      <w:pPr>
+        <w:tabs>
+          <w:tab w:val="num" w:pos="1440"/>
+        </w:tabs>
+        <w:ind w:left="1440" w:hanging="360"/>
+      </w:pPr>
+      <w:rPr>
+        <w:rFonts w:ascii="Courier New" w:hAnsi="Courier New" w:hint="default"/>
+        <w:sz w:val="20"/>
+      </w:rPr>
+    </w:lvl>
+    <w:lvl w:ilvl="2" w:tentative="1">
+      <w:start w:val="1"/>
+      <w:numFmt w:val="decimal"/>
+      <w:lvlText w:val="%3."/>
+      <w:lvlJc w:val="left"/>
+      <w:pPr>
+        <w:tabs>
+          <w:tab w:val="num" w:pos="2160"/>
+        </w:tabs>
+        <w:ind w:left="2160" w:hanging="360"/>
+      </w:pPr>
+    </w:lvl>
+    <w:lvl w:ilvl="3" w:tentative="1">
+      <w:start w:val="1"/>
+      <w:numFmt w:val="decimal"/>
+      <w:lvlText w:val="%4."/>
+      <w:lvlJc w:val="left"/>
+      <w:pPr>
+        <w:tabs>
+          <w:tab w:val="num" w:pos="2880"/>
+        </w:tabs>
+        <w:ind w:left="2880" w:hanging="360"/>
+      </w:pPr>
+    </w:lvl>
+    <w:lvl w:ilvl="4" w:tentative="1">
+      <w:start w:val="1"/>
+      <w:numFmt w:val="decimal"/>
+      <w:lvlText w:val="%5."/>
+      <w:lvlJc w:val="left"/>
+      <w:pPr>
+        <w:tabs>
+          <w:tab w:val="num" w:pos="3600"/>
+        </w:tabs>
+        <w:ind w:left="3600" w:hanging="360"/>
+      </w:pPr>
+    </w:lvl>
+    <w:lvl w:ilvl="5" w:tentative="1">
+      <w:start w:val="1"/>
+      <w:numFmt w:val="decimal"/>
+      <w:lvlText w:val="%6."/>
+      <w:lvlJc w:val="left"/>
+      <w:pPr>
+        <w:tabs>
+          <w:tab w:val="num" w:pos="4320"/>
+        </w:tabs>
+        <w:ind w:left="4320" w:hanging="360"/>
+      </w:pPr>
+    </w:lvl>
+    <w:lvl w:ilvl="6" w:tentative="1">
+      <w:start w:val="1"/>
+      <w:numFmt w:val="decimal"/>
+      <w:lvlText w:val="%7."/>
+      <w:lvlJc w:val="left"/>
+      <w:pPr>
+        <w:tabs>
+          <w:tab w:val="num" w:pos="5040"/>
+        </w:tabs>
+        <w:ind w:left="5040" w:hanging="360"/>
+      </w:pPr>
+    </w:lvl>
+    <w:lvl w:ilvl="7" w:tentative="1">
+      <w:start w:val="1"/>
+      <w:numFmt w:val="decimal"/>
+      <w:lvlText w:val="%8."/>
+      <w:lvlJc w:val="left"/>
+      <w:pPr>
+        <w:tabs>
+          <w:tab w:val="num" w:pos="5760"/>
+        </w:tabs>
+        <w:ind w:left="5760" w:hanging="360"/>
+      </w:pPr>
+    </w:lvl>
+    <w:lvl w:ilvl="8" w:tentative="1">
+      <w:start w:val="1"/>
+      <w:numFmt w:val="decimal"/>
+      <w:lvlText w:val="%9."/>
+      <w:lvlJc w:val="left"/>
+      <w:pPr>
+        <w:tabs>
+          <w:tab w:val="num" w:pos="6480"/>
+        </w:tabs>
+        <w:ind w:left="6480" w:hanging="360"/>
+      </w:pPr>
+    </w:lvl>
+  </w:abstractNum>
+  <w:abstractNum w:abstractNumId="1" w15:restartNumberingAfterBreak="0">
+    <w:nsid w:val="4B123AC8"/>
+    <w:multiLevelType w:val="multilevel"/>
+    <w:tmpl w:val="88AE0E86"/>
+    <w:lvl w:ilvl="0">
+      <w:start w:val="1"/>
+      <w:numFmt w:val="decimal"/>
+      <w:lvlText w:val="%1."/>
+      <w:lvlJc w:val="left"/>
+      <w:pPr>
+        <w:tabs>
+          <w:tab w:val="num" w:pos="720"/>
+        </w:tabs>
+        <w:ind w:left="720" w:hanging="360"/>
+      </w:pPr>
+    </w:lvl>
+    <w:lvl w:ilvl="1">
+      <w:start w:val="1"/>
+      <w:numFmt w:val="bullet"/>
+      <w:lvlText w:val="o"/>
+      <w:lvlJc w:val="left"/>
+      <w:pPr>
+        <w:tabs>
+          <w:tab w:val="num" w:pos="1440"/>
+        </w:tabs>
+        <w:ind w:left="1440" w:hanging="360"/>
+      </w:pPr>
+      <w:rPr>
+        <w:rFonts w:ascii="Courier New" w:hAnsi="Courier New" w:hint="default"/>
+        <w:sz w:val="20"/>
+      </w:rPr>
+    </w:lvl>
+    <w:lvl w:ilvl="2" w:tentative="1">
+      <w:start w:val="1"/>
+      <w:numFmt w:val="decimal"/>
+      <w:lvlText w:val="%3."/>
+      <w:lvlJc w:val="left"/>
+      <w:pPr>
+        <w:tabs>
+          <w:tab w:val="num" w:pos="2160"/>
+        </w:tabs>
+        <w:ind w:left="2160" w:hanging="360"/>
+      </w:pPr>
+    </w:lvl>
+    <w:lvl w:ilvl="3" w:tentative="1">
+      <w:start w:val="1"/>
+      <w:numFmt w:val="decimal"/>
+      <w:lvlText w:val="%4."/>
+      <w:lvlJc w:val="left"/>
+      <w:pPr>
+        <w:tabs>
+          <w:tab w:val="num" w:pos="2880"/>
+        </w:tabs>
+        <w:ind w:left="2880" w:hanging="360"/>
+      </w:pPr>
+    </w:lvl>
+    <w:lvl w:ilvl="4" w:tentative="1">
+      <w:start w:val="1"/>
+      <w:numFmt w:val="decimal"/>
+      <w:lvlText w:val="%5."/>
+      <w:lvlJc w:val="left"/>
+      <w:pPr>
+        <w:tabs>
+          <w:tab w:val="num" w:pos="3600"/>
+        </w:tabs>
+        <w:ind w:left="3600" w:hanging="360"/>
+      </w:pPr>
+    </w:lvl>
+    <w:lvl w:ilvl="5" w:tentative="1">
+      <w:start w:val="1"/>
+      <w:numFmt w:val="decimal"/>
+      <w:lvlText w:val="%6."/>
+      <w:lvlJc w:val="left"/>
+      <w:pPr>
+        <w:tabs>
+          <w:tab w:val="num" w:pos="4320"/>
+        </w:tabs>
+        <w:ind w:left="4320" w:hanging="360"/>
+      </w:pPr>
+    </w:lvl>
+    <w:lvl w:ilvl="6" w:tentative="1">
+      <w:start w:val="1"/>
+      <w:numFmt w:val="decimal"/>
+      <w:lvlText w:val="%7."/>
+      <w:lvlJc w:val="left"/>
+      <w:pPr>
+        <w:tabs>
+          <w:tab w:val="num" w:pos="5040"/>
+        </w:tabs>
+        <w:ind w:left="5040" w:hanging="360"/>
+      </w:pPr>
+    </w:lvl>
+    <w:lvl w:ilvl="7" w:tentative="1">
+      <w:start w:val="1"/>
+      <w:numFmt w:val="decimal"/>
+      <w:lvlText w:val="%8."/>
+      <w:lvlJc w:val="left"/>
+      <w:pPr>
+        <w:tabs>
+          <w:tab w:val="num" w:pos="5760"/>
+        </w:tabs>
+        <w:ind w:left="5760" w:hanging="360"/>
+      </w:pPr>
+    </w:lvl>
+    <w:lvl w:ilvl="8" w:tentative="1">
+      <w:start w:val="1"/>
+      <w:numFmt w:val="decimal"/>
+      <w:lvlText w:val="%9."/>
+      <w:lvlJc w:val="left"/>
+      <w:pPr>
+        <w:tabs>
+          <w:tab w:val="num" w:pos="6480"/>
+        </w:tabs>
+        <w:ind w:left="6480" w:hanging="360"/>
+      </w:pPr>
+    </w:lvl>
+  </w:abstractNum>
+  <w:abstractNum w:abstractNumId="2" w15:restartNumberingAfterBreak="0">
     <w:nsid w:val="50B856C4"/>
     <w:multiLevelType w:val="multilevel"/>
     <w:tmpl w:val="C8281E24"/>
@@ -1205,7 +2206,7 @@
       </w:rPr>
     </w:lvl>
   </w:abstractNum>
-  <w:abstractNum w:abstractNumId="1" w15:restartNumberingAfterBreak="0">
+  <w:abstractNum w:abstractNumId="3" w15:restartNumberingAfterBreak="0">
     <w:nsid w:val="644627FA"/>
     <w:multiLevelType w:val="multilevel"/>
     <w:tmpl w:val="BC7208E0"/>
@@ -1355,9 +2356,15 @@
     </w:lvl>
   </w:abstractNum>
   <w:num w:numId="1" w16cid:durableId="1561937610">
+    <w:abstractNumId w:val="3"/>
+  </w:num>
+  <w:num w:numId="2" w16cid:durableId="1693527659">
+    <w:abstractNumId w:val="2"/>
+  </w:num>
+  <w:num w:numId="3" w16cid:durableId="979651929">
     <w:abstractNumId w:val="1"/>
   </w:num>
-  <w:num w:numId="2" w16cid:durableId="1693527659">
+  <w:num w:numId="4" w16cid:durableId="258803391">
     <w:abstractNumId w:val="0"/>
   </w:num>
 </w:numbering>
@@ -1966,7 +2973,6 @@
   <w:style w:type="character" w:default="1" w:styleId="Fuentedeprrafopredeter">
     <w:name w:val="Default Paragraph Font"/>
     <w:uiPriority w:val="1"/>
-    <w:semiHidden/>
     <w:unhideWhenUsed/>
   </w:style>
   <w:style w:type="table" w:default="1" w:styleId="Tablanormal">

</xml_diff>

<commit_message>
Se hizo la implementación del codigo, se eleminaron los archivos que no se usaban y se agregaron los nuevos archivos de productos, clientes y ventas.
</commit_message>
<xml_diff>
--- a/Proyecto POO.docx
+++ b/Proyecto POO.docx
@@ -470,7 +470,7 @@
           <w:sz w:val="32"/>
           <w:szCs w:val="32"/>
         </w:rPr>
-        <w:t>Marca (fabricante o proveedor)</w:t>
+        <w:t>Precio de venta</w:t>
       </w:r>
     </w:p>
     <w:p>
@@ -490,7 +490,7 @@
           <w:sz w:val="32"/>
           <w:szCs w:val="32"/>
         </w:rPr>
-        <w:t>Precio de venta</w:t>
+        <w:t>Precio de compra</w:t>
       </w:r>
     </w:p>
     <w:p>
@@ -510,7 +510,7 @@
           <w:sz w:val="32"/>
           <w:szCs w:val="32"/>
         </w:rPr>
-        <w:t>Precio de compra</w:t>
+        <w:t>Stock disponible</w:t>
       </w:r>
     </w:p>
     <w:p>
@@ -530,7 +530,7 @@
           <w:sz w:val="32"/>
           <w:szCs w:val="32"/>
         </w:rPr>
-        <w:t>Stock disponible</w:t>
+        <w:t>Descripción (información adicional sobre el producto)</w:t>
       </w:r>
     </w:p>
     <w:p>
@@ -550,26 +550,6 @@
           <w:sz w:val="32"/>
           <w:szCs w:val="32"/>
         </w:rPr>
-        <w:t>Descripción (información adicional sobre el producto)</w:t>
-      </w:r>
-    </w:p>
-    <w:p>
-      <w:pPr>
-        <w:numPr>
-          <w:ilvl w:val="0"/>
-          <w:numId w:val="1"/>
-        </w:numPr>
-        <w:jc w:val="both"/>
-        <w:rPr>
-          <w:sz w:val="32"/>
-          <w:szCs w:val="32"/>
-        </w:rPr>
-      </w:pPr>
-      <w:r>
-        <w:rPr>
-          <w:sz w:val="32"/>
-          <w:szCs w:val="32"/>
-        </w:rPr>
         <w:t>Fecha de ingreso al inventario</w:t>
       </w:r>
     </w:p>
@@ -588,6 +568,15 @@
         </w:rPr>
         <w:t>Además, el sistema procesará las ventas y generará recibos detallados con los productos vendidos y el total de ganancias en un periodo determinado. Esta funcionalidad estará restringida al gerente, quien deberá autenticarse mediante una contraseña. En caso de olvido, la contraseña podrá ser restablecida.</w:t>
       </w:r>
+    </w:p>
+    <w:p>
+      <w:pPr>
+        <w:jc w:val="both"/>
+        <w:rPr>
+          <w:sz w:val="32"/>
+          <w:szCs w:val="32"/>
+        </w:rPr>
+      </w:pPr>
     </w:p>
     <w:p>
       <w:pPr>
@@ -1081,6 +1070,242 @@
     </w:p>
     <w:p>
       <w:pPr>
+        <w:jc w:val="center"/>
+        <w:rPr>
+          <w:b/>
+          <w:bCs/>
+          <w:sz w:val="32"/>
+          <w:szCs w:val="32"/>
+        </w:rPr>
+      </w:pPr>
+      <w:r>
+        <w:rPr>
+          <w:b/>
+          <w:bCs/>
+          <w:sz w:val="32"/>
+          <w:szCs w:val="32"/>
+        </w:rPr>
+        <w:lastRenderedPageBreak/>
+        <w:t>Trabajos Relacionados y/o Métodos de Adquisición de Información</w:t>
+      </w:r>
+    </w:p>
+    <w:p>
+      <w:pPr>
+        <w:jc w:val="both"/>
+        <w:rPr>
+          <w:sz w:val="32"/>
+          <w:szCs w:val="32"/>
+        </w:rPr>
+      </w:pPr>
+      <w:r>
+        <w:rPr>
+          <w:sz w:val="32"/>
+          <w:szCs w:val="32"/>
+        </w:rPr>
+        <w:t xml:space="preserve">Para desarrollar este proyecto, se llevó a cabo un análisis de diversas tiendas en línea especializadas en la venta de componentes electrónicos, como </w:t>
+      </w:r>
+      <w:r>
+        <w:rPr>
+          <w:b/>
+          <w:bCs/>
+          <w:sz w:val="32"/>
+          <w:szCs w:val="32"/>
+        </w:rPr>
+        <w:t>Eléctrica Gabriel</w:t>
+      </w:r>
+      <w:r>
+        <w:rPr>
+          <w:sz w:val="32"/>
+          <w:szCs w:val="32"/>
+        </w:rPr>
+        <w:t xml:space="preserve"> y </w:t>
+      </w:r>
+      <w:r>
+        <w:rPr>
+          <w:b/>
+          <w:bCs/>
+          <w:sz w:val="32"/>
+          <w:szCs w:val="32"/>
+        </w:rPr>
+        <w:t>CVR Electrónica</w:t>
+      </w:r>
+      <w:r>
+        <w:rPr>
+          <w:sz w:val="32"/>
+          <w:szCs w:val="32"/>
+        </w:rPr>
+        <w:t>. Se estudiaron sus interfaces, métodos de búsqueda y categorización de productos con el fin de comprender las mejores prácticas en la gestión de inventarios y la experiencia del usuario. Este análisis permitió identificar funcionalidades clave que pueden optimizar la operación de la aplicación.</w:t>
+      </w:r>
+    </w:p>
+    <w:p>
+      <w:pPr>
+        <w:jc w:val="both"/>
+        <w:rPr>
+          <w:sz w:val="32"/>
+          <w:szCs w:val="32"/>
+        </w:rPr>
+      </w:pPr>
+      <w:r>
+        <w:rPr>
+          <w:sz w:val="32"/>
+          <w:szCs w:val="32"/>
+        </w:rPr>
+        <w:t>Además, se tomaron en cuenta experiencias previas en la compra y uso de componentes electrónicos, lo que ayudó a definir un flujo de trabajo intuitivo para los usuarios finales.</w:t>
+      </w:r>
+    </w:p>
+    <w:p>
+      <w:pPr>
+        <w:jc w:val="both"/>
+        <w:rPr>
+          <w:sz w:val="32"/>
+          <w:szCs w:val="32"/>
+        </w:rPr>
+      </w:pPr>
+      <w:r>
+        <w:rPr>
+          <w:sz w:val="32"/>
+          <w:szCs w:val="32"/>
+        </w:rPr>
+        <w:t>En cuanto al desarrollo del código fuente, se utilizarán diversas fuentes de información y documentación técnica. Se hará uso de:</w:t>
+      </w:r>
+    </w:p>
+    <w:p>
+      <w:pPr>
+        <w:numPr>
+          <w:ilvl w:val="0"/>
+          <w:numId w:val="5"/>
+        </w:numPr>
+        <w:jc w:val="both"/>
+        <w:rPr>
+          <w:sz w:val="32"/>
+          <w:szCs w:val="32"/>
+        </w:rPr>
+      </w:pPr>
+      <w:r>
+        <w:rPr>
+          <w:sz w:val="32"/>
+          <w:szCs w:val="32"/>
+        </w:rPr>
+        <w:t>Documentación oficial de Python para garantizar el uso adecuado de sus librerías y estructuras de datos.</w:t>
+      </w:r>
+    </w:p>
+    <w:p>
+      <w:pPr>
+        <w:numPr>
+          <w:ilvl w:val="0"/>
+          <w:numId w:val="5"/>
+        </w:numPr>
+        <w:jc w:val="both"/>
+        <w:rPr>
+          <w:sz w:val="32"/>
+          <w:szCs w:val="32"/>
+        </w:rPr>
+      </w:pPr>
+      <w:r>
+        <w:rPr>
+          <w:sz w:val="32"/>
+          <w:szCs w:val="32"/>
+        </w:rPr>
+        <w:t xml:space="preserve">Foros especializados como </w:t>
+      </w:r>
+      <w:proofErr w:type="spellStart"/>
+      <w:r>
+        <w:rPr>
+          <w:sz w:val="32"/>
+          <w:szCs w:val="32"/>
+        </w:rPr>
+        <w:t>Stack</w:t>
+      </w:r>
+      <w:proofErr w:type="spellEnd"/>
+      <w:r>
+        <w:rPr>
+          <w:sz w:val="32"/>
+          <w:szCs w:val="32"/>
+        </w:rPr>
+        <w:t xml:space="preserve"> </w:t>
+      </w:r>
+      <w:proofErr w:type="spellStart"/>
+      <w:r>
+        <w:rPr>
+          <w:sz w:val="32"/>
+          <w:szCs w:val="32"/>
+        </w:rPr>
+        <w:t>Overflow</w:t>
+      </w:r>
+      <w:proofErr w:type="spellEnd"/>
+      <w:r>
+        <w:rPr>
+          <w:sz w:val="32"/>
+          <w:szCs w:val="32"/>
+        </w:rPr>
+        <w:t xml:space="preserve"> para la resolución de problemas comunes durante la implementación.</w:t>
+      </w:r>
+    </w:p>
+    <w:p>
+      <w:pPr>
+        <w:numPr>
+          <w:ilvl w:val="0"/>
+          <w:numId w:val="5"/>
+        </w:numPr>
+        <w:jc w:val="both"/>
+        <w:rPr>
+          <w:sz w:val="32"/>
+          <w:szCs w:val="32"/>
+        </w:rPr>
+      </w:pPr>
+      <w:r>
+        <w:rPr>
+          <w:sz w:val="32"/>
+          <w:szCs w:val="32"/>
+        </w:rPr>
+        <w:t>Tutoriales y cursos en línea que aborden buenas prácticas en Programación Orientada a Objetos (POO) y desarrollo de aplicaciones de gestión.</w:t>
+      </w:r>
+    </w:p>
+    <w:p>
+      <w:pPr>
+        <w:numPr>
+          <w:ilvl w:val="0"/>
+          <w:numId w:val="5"/>
+        </w:numPr>
+        <w:jc w:val="both"/>
+        <w:rPr>
+          <w:sz w:val="32"/>
+          <w:szCs w:val="32"/>
+        </w:rPr>
+      </w:pPr>
+      <w:r>
+        <w:rPr>
+          <w:sz w:val="32"/>
+          <w:szCs w:val="32"/>
+        </w:rPr>
+        <w:t>Herramientas de inteligencia artificial</w:t>
+      </w:r>
+      <w:r>
+        <w:rPr>
+          <w:sz w:val="32"/>
+          <w:szCs w:val="32"/>
+        </w:rPr>
+        <w:t xml:space="preserve"> como GitHub </w:t>
+      </w:r>
+      <w:proofErr w:type="spellStart"/>
+      <w:r>
+        <w:rPr>
+          <w:sz w:val="32"/>
+          <w:szCs w:val="32"/>
+        </w:rPr>
+        <w:t>Copilot</w:t>
+      </w:r>
+      <w:proofErr w:type="spellEnd"/>
+      <w:r>
+        <w:rPr>
+          <w:sz w:val="32"/>
+          <w:szCs w:val="32"/>
+        </w:rPr>
+        <w:t xml:space="preserve"> para optimizar el desarrollo y depuración del código, asegurando soluciones eficientes a problemas específicos</w:t>
+      </w:r>
+    </w:p>
+    <w:p>
+      <w:pPr>
         <w:jc w:val="both"/>
         <w:rPr>
           <w:b/>
@@ -1385,6 +1610,19 @@
     <w:p>
       <w:pPr>
         <w:numPr>
+          <w:ilvl w:val="1"/>
+          <w:numId w:val="3"/>
+        </w:numPr>
+        <w:jc w:val="both"/>
+        <w:rPr>
+          <w:sz w:val="32"/>
+          <w:szCs w:val="32"/>
+        </w:rPr>
+      </w:pPr>
+    </w:p>
+    <w:p>
+      <w:pPr>
+        <w:numPr>
           <w:ilvl w:val="0"/>
           <w:numId w:val="3"/>
         </w:numPr>
@@ -1401,6 +1639,7 @@
           <w:sz w:val="32"/>
           <w:szCs w:val="32"/>
         </w:rPr>
+        <w:lastRenderedPageBreak/>
         <w:t>Generación de Reportes</w:t>
       </w:r>
     </w:p>
@@ -1421,7 +1660,6 @@
           <w:sz w:val="32"/>
           <w:szCs w:val="32"/>
         </w:rPr>
-        <w:lastRenderedPageBreak/>
         <w:t>Permitir al gerente generar informes de ventas en un período determinado.</w:t>
       </w:r>
     </w:p>
@@ -1453,15 +1691,6 @@
           <w:szCs w:val="32"/>
         </w:rPr>
       </w:pPr>
-      <w:r>
-        <w:rPr>
-          <w:sz w:val="32"/>
-          <w:szCs w:val="32"/>
-        </w:rPr>
-        <w:pict w14:anchorId="289F075B">
-          <v:rect id="_x0000_i1037" style="width:0;height:1.5pt" o:hralign="center" o:hrstd="t" o:hr="t" fillcolor="#a0a0a0" stroked="f"/>
-        </w:pict>
-      </w:r>
     </w:p>
     <w:p>
       <w:pPr>
@@ -1726,6 +1955,7 @@
           <w:sz w:val="32"/>
           <w:szCs w:val="32"/>
         </w:rPr>
+        <w:lastRenderedPageBreak/>
         <w:t>Compatibilidad</w:t>
       </w:r>
     </w:p>
@@ -1746,7 +1976,6 @@
           <w:sz w:val="32"/>
           <w:szCs w:val="32"/>
         </w:rPr>
-        <w:lastRenderedPageBreak/>
         <w:t>Debe poder ejecutarse en diferentes dispositivos o plataformas según la implementación (PC, móvil o web).</w:t>
       </w:r>
     </w:p>
@@ -1810,6 +2039,314 @@
           <w:lang w:val="es-MX"/>
         </w:rPr>
       </w:pPr>
+    </w:p>
+    <w:p>
+      <w:pPr>
+        <w:jc w:val="center"/>
+        <w:rPr>
+          <w:sz w:val="32"/>
+          <w:szCs w:val="32"/>
+          <w:lang w:val="es-MX"/>
+        </w:rPr>
+      </w:pPr>
+    </w:p>
+    <w:p>
+      <w:pPr>
+        <w:jc w:val="center"/>
+        <w:rPr>
+          <w:sz w:val="32"/>
+          <w:szCs w:val="32"/>
+          <w:lang w:val="es-MX"/>
+        </w:rPr>
+      </w:pPr>
+    </w:p>
+    <w:p>
+      <w:pPr>
+        <w:jc w:val="center"/>
+        <w:rPr>
+          <w:sz w:val="32"/>
+          <w:szCs w:val="32"/>
+          <w:lang w:val="es-MX"/>
+        </w:rPr>
+      </w:pPr>
+    </w:p>
+    <w:p>
+      <w:pPr>
+        <w:jc w:val="center"/>
+        <w:rPr>
+          <w:sz w:val="32"/>
+          <w:szCs w:val="32"/>
+          <w:lang w:val="es-MX"/>
+        </w:rPr>
+      </w:pPr>
+    </w:p>
+    <w:p>
+      <w:pPr>
+        <w:jc w:val="center"/>
+        <w:rPr>
+          <w:sz w:val="32"/>
+          <w:szCs w:val="32"/>
+          <w:lang w:val="es-MX"/>
+        </w:rPr>
+      </w:pPr>
+    </w:p>
+    <w:p>
+      <w:pPr>
+        <w:jc w:val="center"/>
+        <w:rPr>
+          <w:sz w:val="32"/>
+          <w:szCs w:val="32"/>
+          <w:lang w:val="es-MX"/>
+        </w:rPr>
+      </w:pPr>
+    </w:p>
+    <w:p>
+      <w:pPr>
+        <w:jc w:val="center"/>
+        <w:rPr>
+          <w:sz w:val="32"/>
+          <w:szCs w:val="32"/>
+          <w:lang w:val="es-MX"/>
+        </w:rPr>
+      </w:pPr>
+    </w:p>
+    <w:p>
+      <w:pPr>
+        <w:jc w:val="center"/>
+        <w:rPr>
+          <w:sz w:val="32"/>
+          <w:szCs w:val="32"/>
+          <w:lang w:val="es-MX"/>
+        </w:rPr>
+      </w:pPr>
+    </w:p>
+    <w:p>
+      <w:pPr>
+        <w:jc w:val="center"/>
+        <w:rPr>
+          <w:sz w:val="32"/>
+          <w:szCs w:val="32"/>
+          <w:lang w:val="es-MX"/>
+        </w:rPr>
+      </w:pPr>
+    </w:p>
+    <w:p>
+      <w:pPr>
+        <w:jc w:val="center"/>
+        <w:rPr>
+          <w:sz w:val="32"/>
+          <w:szCs w:val="32"/>
+          <w:lang w:val="es-MX"/>
+        </w:rPr>
+      </w:pPr>
+    </w:p>
+    <w:p>
+      <w:pPr>
+        <w:jc w:val="center"/>
+        <w:rPr>
+          <w:sz w:val="32"/>
+          <w:szCs w:val="32"/>
+          <w:lang w:val="es-MX"/>
+        </w:rPr>
+      </w:pPr>
+    </w:p>
+    <w:p>
+      <w:pPr>
+        <w:jc w:val="center"/>
+        <w:rPr>
+          <w:sz w:val="32"/>
+          <w:szCs w:val="32"/>
+          <w:lang w:val="es-MX"/>
+        </w:rPr>
+      </w:pPr>
+    </w:p>
+    <w:p>
+      <w:pPr>
+        <w:rPr>
+          <w:sz w:val="32"/>
+          <w:szCs w:val="32"/>
+          <w:lang w:val="es-MX"/>
+        </w:rPr>
+      </w:pPr>
+    </w:p>
+    <w:p>
+      <w:pPr>
+        <w:jc w:val="center"/>
+        <w:rPr>
+          <w:b/>
+          <w:bCs/>
+          <w:sz w:val="32"/>
+          <w:szCs w:val="32"/>
+          <w:lang w:val="es-MX"/>
+        </w:rPr>
+      </w:pPr>
+      <w:r>
+        <w:rPr>
+          <w:b/>
+          <w:bCs/>
+          <w:sz w:val="32"/>
+          <w:szCs w:val="32"/>
+          <w:lang w:val="es-MX"/>
+        </w:rPr>
+        <w:lastRenderedPageBreak/>
+        <w:t>Diagrama de clases</w:t>
+      </w:r>
+    </w:p>
+    <w:p>
+      <w:pPr>
+        <w:jc w:val="center"/>
+        <w:rPr>
+          <w:b/>
+          <w:bCs/>
+          <w:sz w:val="32"/>
+          <w:szCs w:val="32"/>
+        </w:rPr>
+      </w:pPr>
+      <w:r>
+        <w:rPr>
+          <w:b/>
+          <w:bCs/>
+          <w:sz w:val="32"/>
+          <w:szCs w:val="32"/>
+        </w:rPr>
+        <w:drawing>
+          <wp:inline distT="0" distB="0" distL="0" distR="0" wp14:anchorId="081FED9B" wp14:editId="04796460">
+            <wp:extent cx="5612025" cy="4604657"/>
+            <wp:effectExtent l="0" t="0" r="8255" b="5715"/>
+            <wp:docPr id="2131779219" name="Imagen 2"/>
+            <wp:cNvGraphicFramePr>
+              <a:graphicFrameLocks xmlns:a="http://schemas.openxmlformats.org/drawingml/2006/main" noChangeAspect="1"/>
+            </wp:cNvGraphicFramePr>
+            <a:graphic xmlns:a="http://schemas.openxmlformats.org/drawingml/2006/main">
+              <a:graphicData uri="http://schemas.openxmlformats.org/drawingml/2006/picture">
+                <pic:pic xmlns:pic="http://schemas.openxmlformats.org/drawingml/2006/picture">
+                  <pic:nvPicPr>
+                    <pic:cNvPr id="0" name="Picture 8"/>
+                    <pic:cNvPicPr>
+                      <a:picLocks noChangeAspect="1" noChangeArrowheads="1"/>
+                    </pic:cNvPicPr>
+                  </pic:nvPicPr>
+                  <pic:blipFill>
+                    <a:blip r:embed="rId6">
+                      <a:extLst>
+                        <a:ext uri="{28A0092B-C50C-407E-A947-70E740481C1C}">
+                          <a14:useLocalDpi xmlns:a14="http://schemas.microsoft.com/office/drawing/2010/main" val="0"/>
+                        </a:ext>
+                      </a:extLst>
+                    </a:blip>
+                    <a:srcRect/>
+                    <a:stretch>
+                      <a:fillRect/>
+                    </a:stretch>
+                  </pic:blipFill>
+                  <pic:spPr bwMode="auto">
+                    <a:xfrm>
+                      <a:off x="0" y="0"/>
+                      <a:ext cx="5615861" cy="4607805"/>
+                    </a:xfrm>
+                    <a:prstGeom prst="rect">
+                      <a:avLst/>
+                    </a:prstGeom>
+                    <a:noFill/>
+                    <a:ln>
+                      <a:noFill/>
+                    </a:ln>
+                  </pic:spPr>
+                </pic:pic>
+              </a:graphicData>
+            </a:graphic>
+          </wp:inline>
+        </w:drawing>
+      </w:r>
+    </w:p>
+    <w:p>
+      <w:pPr>
+        <w:jc w:val="center"/>
+        <w:rPr>
+          <w:b/>
+          <w:bCs/>
+          <w:sz w:val="32"/>
+          <w:szCs w:val="32"/>
+          <w:lang w:val="es-MX"/>
+        </w:rPr>
+      </w:pPr>
+      <w:r>
+        <w:rPr>
+          <w:b/>
+          <w:bCs/>
+          <w:sz w:val="32"/>
+          <w:szCs w:val="32"/>
+          <w:lang w:val="es-MX"/>
+        </w:rPr>
+        <w:t>Diagrama de casos de uso</w:t>
+      </w:r>
+    </w:p>
+    <w:p>
+      <w:pPr>
+        <w:jc w:val="center"/>
+        <w:rPr>
+          <w:b/>
+          <w:bCs/>
+          <w:sz w:val="32"/>
+          <w:szCs w:val="32"/>
+        </w:rPr>
+      </w:pPr>
+      <w:r>
+        <w:rPr>
+          <w:b/>
+          <w:bCs/>
+          <w:sz w:val="32"/>
+          <w:szCs w:val="32"/>
+        </w:rPr>
+        <w:drawing>
+          <wp:inline distT="0" distB="0" distL="0" distR="0" wp14:anchorId="5C151AE9" wp14:editId="35DB47C6">
+            <wp:extent cx="5612130" cy="2623185"/>
+            <wp:effectExtent l="0" t="0" r="7620" b="5715"/>
+            <wp:docPr id="227873719" name="Imagen 4"/>
+            <wp:cNvGraphicFramePr>
+              <a:graphicFrameLocks xmlns:a="http://schemas.openxmlformats.org/drawingml/2006/main" noChangeAspect="1"/>
+            </wp:cNvGraphicFramePr>
+            <a:graphic xmlns:a="http://schemas.openxmlformats.org/drawingml/2006/main">
+              <a:graphicData uri="http://schemas.openxmlformats.org/drawingml/2006/picture">
+                <pic:pic xmlns:pic="http://schemas.openxmlformats.org/drawingml/2006/picture">
+                  <pic:nvPicPr>
+                    <pic:cNvPr id="0" name="Picture 15"/>
+                    <pic:cNvPicPr>
+                      <a:picLocks noChangeAspect="1" noChangeArrowheads="1"/>
+                    </pic:cNvPicPr>
+                  </pic:nvPicPr>
+                  <pic:blipFill>
+                    <a:blip r:embed="rId7">
+                      <a:extLst>
+                        <a:ext uri="{28A0092B-C50C-407E-A947-70E740481C1C}">
+                          <a14:useLocalDpi xmlns:a14="http://schemas.microsoft.com/office/drawing/2010/main" val="0"/>
+                        </a:ext>
+                      </a:extLst>
+                    </a:blip>
+                    <a:srcRect/>
+                    <a:stretch>
+                      <a:fillRect/>
+                    </a:stretch>
+                  </pic:blipFill>
+                  <pic:spPr bwMode="auto">
+                    <a:xfrm>
+                      <a:off x="0" y="0"/>
+                      <a:ext cx="5612130" cy="2623185"/>
+                    </a:xfrm>
+                    <a:prstGeom prst="rect">
+                      <a:avLst/>
+                    </a:prstGeom>
+                    <a:noFill/>
+                    <a:ln>
+                      <a:noFill/>
+                    </a:ln>
+                  </pic:spPr>
+                </pic:pic>
+              </a:graphicData>
+            </a:graphic>
+          </wp:inline>
+        </w:drawing>
+      </w:r>
     </w:p>
     <w:sectPr>
       <w:pgSz w:w="12240" w:h="15840"/>
@@ -2355,6 +2892,155 @@
       </w:rPr>
     </w:lvl>
   </w:abstractNum>
+  <w:abstractNum w:abstractNumId="4" w15:restartNumberingAfterBreak="0">
+    <w:nsid w:val="7B677BAF"/>
+    <w:multiLevelType w:val="multilevel"/>
+    <w:tmpl w:val="8294FD28"/>
+    <w:lvl w:ilvl="0">
+      <w:start w:val="1"/>
+      <w:numFmt w:val="bullet"/>
+      <w:lvlText w:val=""/>
+      <w:lvlJc w:val="left"/>
+      <w:pPr>
+        <w:tabs>
+          <w:tab w:val="num" w:pos="720"/>
+        </w:tabs>
+        <w:ind w:left="720" w:hanging="360"/>
+      </w:pPr>
+      <w:rPr>
+        <w:rFonts w:ascii="Symbol" w:hAnsi="Symbol" w:hint="default"/>
+        <w:sz w:val="20"/>
+      </w:rPr>
+    </w:lvl>
+    <w:lvl w:ilvl="1" w:tentative="1">
+      <w:start w:val="1"/>
+      <w:numFmt w:val="bullet"/>
+      <w:lvlText w:val="o"/>
+      <w:lvlJc w:val="left"/>
+      <w:pPr>
+        <w:tabs>
+          <w:tab w:val="num" w:pos="1440"/>
+        </w:tabs>
+        <w:ind w:left="1440" w:hanging="360"/>
+      </w:pPr>
+      <w:rPr>
+        <w:rFonts w:ascii="Courier New" w:hAnsi="Courier New" w:hint="default"/>
+        <w:sz w:val="20"/>
+      </w:rPr>
+    </w:lvl>
+    <w:lvl w:ilvl="2" w:tentative="1">
+      <w:start w:val="1"/>
+      <w:numFmt w:val="bullet"/>
+      <w:lvlText w:val=""/>
+      <w:lvlJc w:val="left"/>
+      <w:pPr>
+        <w:tabs>
+          <w:tab w:val="num" w:pos="2160"/>
+        </w:tabs>
+        <w:ind w:left="2160" w:hanging="360"/>
+      </w:pPr>
+      <w:rPr>
+        <w:rFonts w:ascii="Wingdings" w:hAnsi="Wingdings" w:hint="default"/>
+        <w:sz w:val="20"/>
+      </w:rPr>
+    </w:lvl>
+    <w:lvl w:ilvl="3" w:tentative="1">
+      <w:start w:val="1"/>
+      <w:numFmt w:val="bullet"/>
+      <w:lvlText w:val=""/>
+      <w:lvlJc w:val="left"/>
+      <w:pPr>
+        <w:tabs>
+          <w:tab w:val="num" w:pos="2880"/>
+        </w:tabs>
+        <w:ind w:left="2880" w:hanging="360"/>
+      </w:pPr>
+      <w:rPr>
+        <w:rFonts w:ascii="Wingdings" w:hAnsi="Wingdings" w:hint="default"/>
+        <w:sz w:val="20"/>
+      </w:rPr>
+    </w:lvl>
+    <w:lvl w:ilvl="4" w:tentative="1">
+      <w:start w:val="1"/>
+      <w:numFmt w:val="bullet"/>
+      <w:lvlText w:val=""/>
+      <w:lvlJc w:val="left"/>
+      <w:pPr>
+        <w:tabs>
+          <w:tab w:val="num" w:pos="3600"/>
+        </w:tabs>
+        <w:ind w:left="3600" w:hanging="360"/>
+      </w:pPr>
+      <w:rPr>
+        <w:rFonts w:ascii="Wingdings" w:hAnsi="Wingdings" w:hint="default"/>
+        <w:sz w:val="20"/>
+      </w:rPr>
+    </w:lvl>
+    <w:lvl w:ilvl="5" w:tentative="1">
+      <w:start w:val="1"/>
+      <w:numFmt w:val="bullet"/>
+      <w:lvlText w:val=""/>
+      <w:lvlJc w:val="left"/>
+      <w:pPr>
+        <w:tabs>
+          <w:tab w:val="num" w:pos="4320"/>
+        </w:tabs>
+        <w:ind w:left="4320" w:hanging="360"/>
+      </w:pPr>
+      <w:rPr>
+        <w:rFonts w:ascii="Wingdings" w:hAnsi="Wingdings" w:hint="default"/>
+        <w:sz w:val="20"/>
+      </w:rPr>
+    </w:lvl>
+    <w:lvl w:ilvl="6" w:tentative="1">
+      <w:start w:val="1"/>
+      <w:numFmt w:val="bullet"/>
+      <w:lvlText w:val=""/>
+      <w:lvlJc w:val="left"/>
+      <w:pPr>
+        <w:tabs>
+          <w:tab w:val="num" w:pos="5040"/>
+        </w:tabs>
+        <w:ind w:left="5040" w:hanging="360"/>
+      </w:pPr>
+      <w:rPr>
+        <w:rFonts w:ascii="Wingdings" w:hAnsi="Wingdings" w:hint="default"/>
+        <w:sz w:val="20"/>
+      </w:rPr>
+    </w:lvl>
+    <w:lvl w:ilvl="7" w:tentative="1">
+      <w:start w:val="1"/>
+      <w:numFmt w:val="bullet"/>
+      <w:lvlText w:val=""/>
+      <w:lvlJc w:val="left"/>
+      <w:pPr>
+        <w:tabs>
+          <w:tab w:val="num" w:pos="5760"/>
+        </w:tabs>
+        <w:ind w:left="5760" w:hanging="360"/>
+      </w:pPr>
+      <w:rPr>
+        <w:rFonts w:ascii="Wingdings" w:hAnsi="Wingdings" w:hint="default"/>
+        <w:sz w:val="20"/>
+      </w:rPr>
+    </w:lvl>
+    <w:lvl w:ilvl="8" w:tentative="1">
+      <w:start w:val="1"/>
+      <w:numFmt w:val="bullet"/>
+      <w:lvlText w:val=""/>
+      <w:lvlJc w:val="left"/>
+      <w:pPr>
+        <w:tabs>
+          <w:tab w:val="num" w:pos="6480"/>
+        </w:tabs>
+        <w:ind w:left="6480" w:hanging="360"/>
+      </w:pPr>
+      <w:rPr>
+        <w:rFonts w:ascii="Wingdings" w:hAnsi="Wingdings" w:hint="default"/>
+        <w:sz w:val="20"/>
+      </w:rPr>
+    </w:lvl>
+  </w:abstractNum>
   <w:num w:numId="1" w16cid:durableId="1561937610">
     <w:abstractNumId w:val="3"/>
   </w:num>
@@ -2366,6 +3052,9 @@
   </w:num>
   <w:num w:numId="4" w16cid:durableId="258803391">
     <w:abstractNumId w:val="0"/>
+  </w:num>
+  <w:num w:numId="5" w16cid:durableId="993417059">
+    <w:abstractNumId w:val="4"/>
   </w:num>
 </w:numbering>
 </file>
@@ -2798,7 +3487,6 @@
     <w:next w:val="Normal"/>
     <w:link w:val="Ttulo2Car"/>
     <w:uiPriority w:val="9"/>
-    <w:semiHidden/>
     <w:unhideWhenUsed/>
     <w:qFormat/>
     <w:rsid w:val="0040499A"/>
@@ -3014,7 +3702,6 @@
     <w:basedOn w:val="Fuentedeprrafopredeter"/>
     <w:link w:val="Ttulo2"/>
     <w:uiPriority w:val="9"/>
-    <w:semiHidden/>
     <w:rsid w:val="0040499A"/>
     <w:rPr>
       <w:rFonts w:asciiTheme="majorHAnsi" w:eastAsiaTheme="majorEastAsia" w:hAnsiTheme="majorHAnsi" w:cstheme="majorBidi"/>

</xml_diff>